<commit_message>
header/footer and &. syntax
</commit_message>
<xml_diff>
--- a/fixtures/variables.docx
+++ b/fixtures/variables.docx
@@ -1,6 +1,6 @@
 
 <file path=word/document.xml><?xml version="1.0" encoding="utf-8"?>
-<w:document xmlns:wpc="http://schemas.microsoft.com/office/word/2010/wordprocessingCanvas" xmlns:mo="http://schemas.microsoft.com/office/mac/office/2008/main" xmlns:mc="http://schemas.openxmlformats.org/markup-compatibility/2006" xmlns:mv="urn:schemas-microsoft-com:mac:vml" xmlns:o="urn:schemas-microsoft-com:office:office" xmlns:r="http://schemas.openxmlformats.org/officeDocument/2006/relationships" xmlns:m="http://schemas.openxmlformats.org/officeDocument/2006/math" xmlns:v="urn:schemas-microsoft-com:vml" xmlns:wp14="http://schemas.microsoft.com/office/word/2010/wordprocessingDrawing" xmlns:wp="http://schemas.openxmlformats.org/drawingml/2006/wordprocessingDrawing" xmlns:w10="urn:schemas-microsoft-com:office:word" xmlns:w="http://schemas.openxmlformats.org/wordprocessingml/2006/main" xmlns:w14="http://schemas.microsoft.com/office/word/2010/wordml" xmlns:w15="http://schemas.microsoft.com/office/word/2012/wordml" xmlns:wpg="http://schemas.microsoft.com/office/word/2010/wordprocessingGroup" xmlns:wpi="http://schemas.microsoft.com/office/word/2010/wordprocessingInk" xmlns:wne="http://schemas.microsoft.com/office/word/2006/wordml" xmlns:wps="http://schemas.microsoft.com/office/word/2010/wordprocessingShape" mc:Ignorable="w14 w15 wp14">
+<w:document xmlns:wpc="http://schemas.microsoft.com/office/word/2010/wordprocessingCanvas" xmlns:cx="http://schemas.microsoft.com/office/drawing/2014/chartex" xmlns:cx1="http://schemas.microsoft.com/office/drawing/2015/9/8/chartex" xmlns:cx2="http://schemas.microsoft.com/office/drawing/2015/10/21/chartex" xmlns:cx3="http://schemas.microsoft.com/office/drawing/2016/5/9/chartex" xmlns:cx4="http://schemas.microsoft.com/office/drawing/2016/5/10/chartex" xmlns:cx5="http://schemas.microsoft.com/office/drawing/2016/5/11/chartex" xmlns:cx6="http://schemas.microsoft.com/office/drawing/2016/5/12/chartex" xmlns:cx7="http://schemas.microsoft.com/office/drawing/2016/5/13/chartex" xmlns:cx8="http://schemas.microsoft.com/office/drawing/2016/5/14/chartex" xmlns:mc="http://schemas.openxmlformats.org/markup-compatibility/2006" xmlns:aink="http://schemas.microsoft.com/office/drawing/2016/ink" xmlns:am3d="http://schemas.microsoft.com/office/drawing/2017/model3d" xmlns:o="urn:schemas-microsoft-com:office:office" xmlns:r="http://schemas.openxmlformats.org/officeDocument/2006/relationships" xmlns:m="http://schemas.openxmlformats.org/officeDocument/2006/math" xmlns:v="urn:schemas-microsoft-com:vml" xmlns:wp14="http://schemas.microsoft.com/office/word/2010/wordprocessingDrawing" xmlns:wp="http://schemas.openxmlformats.org/drawingml/2006/wordprocessingDrawing" xmlns:w10="urn:schemas-microsoft-com:office:word" xmlns:w="http://schemas.openxmlformats.org/wordprocessingml/2006/main" xmlns:w14="http://schemas.microsoft.com/office/word/2010/wordml" xmlns:w15="http://schemas.microsoft.com/office/word/2012/wordml" xmlns:w16cid="http://schemas.microsoft.com/office/word/2016/wordml/cid" xmlns:w16se="http://schemas.microsoft.com/office/word/2015/wordml/symex" xmlns:wpg="http://schemas.microsoft.com/office/word/2010/wordprocessingGroup" xmlns:wpi="http://schemas.microsoft.com/office/word/2010/wordprocessingInk" xmlns:wne="http://schemas.microsoft.com/office/word/2006/wordml" xmlns:wps="http://schemas.microsoft.com/office/word/2010/wordprocessingShape" mc:Ignorable="w14 w15 w16se w16cid wp14">
   <w:body>
     <w:p>
       <w:pPr>
@@ -58,8 +58,6 @@
         </w:rPr>
         <w:t xml:space="preserve">&lt;%= </w:t>
       </w:r>
-      <w:bookmarkStart w:id="0" w:name="_GoBack"/>
-      <w:bookmarkEnd w:id="0"/>
       <w:r>
         <w:rPr>
           <w:lang w:val="en-US"/>
@@ -79,7 +77,33 @@
         <w:t>lastname %&gt;</w:t>
       </w:r>
     </w:p>
+    <w:p>
+      <w:pPr>
+        <w:rPr>
+          <w:lang w:val="en-US"/>
+        </w:rPr>
+      </w:pPr>
+    </w:p>
+    <w:p>
+      <w:pPr>
+        <w:rPr>
+          <w:lang w:val="en-US"/>
+        </w:rPr>
+      </w:pPr>
+      <w:r>
+        <w:rPr>
+          <w:lang w:val="en-US"/>
+        </w:rPr>
+        <w:t>&lt;%= person.address&amp;.street %&gt;</w:t>
+      </w:r>
+    </w:p>
     <w:sectPr>
+      <w:headerReference w:type="even" r:id="rId6"/>
+      <w:headerReference w:type="default" r:id="rId7"/>
+      <w:footerReference w:type="even" r:id="rId8"/>
+      <w:footerReference w:type="default" r:id="rId9"/>
+      <w:headerReference w:type="first" r:id="rId10"/>
+      <w:footerReference w:type="first" r:id="rId11"/>
       <w:pgSz w:w="11900" w:h="16840"/>
       <w:pgMar w:top="1440" w:right="1440" w:bottom="1440" w:left="1440" w:header="720" w:footer="720" w:gutter="0"/>
       <w:cols w:space="720"/>
@@ -89,8 +113,816 @@
 </w:document>
 </file>
 
+<file path=word/endnotes.xml><?xml version="1.0" encoding="utf-8"?>
+<w:endnotes xmlns:wpc="http://schemas.microsoft.com/office/word/2010/wordprocessingCanvas" xmlns:cx="http://schemas.microsoft.com/office/drawing/2014/chartex" xmlns:cx1="http://schemas.microsoft.com/office/drawing/2015/9/8/chartex" xmlns:cx2="http://schemas.microsoft.com/office/drawing/2015/10/21/chartex" xmlns:cx3="http://schemas.microsoft.com/office/drawing/2016/5/9/chartex" xmlns:cx4="http://schemas.microsoft.com/office/drawing/2016/5/10/chartex" xmlns:cx5="http://schemas.microsoft.com/office/drawing/2016/5/11/chartex" xmlns:cx6="http://schemas.microsoft.com/office/drawing/2016/5/12/chartex" xmlns:cx7="http://schemas.microsoft.com/office/drawing/2016/5/13/chartex" xmlns:cx8="http://schemas.microsoft.com/office/drawing/2016/5/14/chartex" xmlns:mc="http://schemas.openxmlformats.org/markup-compatibility/2006" xmlns:aink="http://schemas.microsoft.com/office/drawing/2016/ink" xmlns:am3d="http://schemas.microsoft.com/office/drawing/2017/model3d" xmlns:o="urn:schemas-microsoft-com:office:office" xmlns:r="http://schemas.openxmlformats.org/officeDocument/2006/relationships" xmlns:m="http://schemas.openxmlformats.org/officeDocument/2006/math" xmlns:v="urn:schemas-microsoft-com:vml" xmlns:wp14="http://schemas.microsoft.com/office/word/2010/wordprocessingDrawing" xmlns:wp="http://schemas.openxmlformats.org/drawingml/2006/wordprocessingDrawing" xmlns:w10="urn:schemas-microsoft-com:office:word" xmlns:w="http://schemas.openxmlformats.org/wordprocessingml/2006/main" xmlns:w14="http://schemas.microsoft.com/office/word/2010/wordml" xmlns:w15="http://schemas.microsoft.com/office/word/2012/wordml" xmlns:w16cid="http://schemas.microsoft.com/office/word/2016/wordml/cid" xmlns:w16se="http://schemas.microsoft.com/office/word/2015/wordml/symex" xmlns:wpg="http://schemas.microsoft.com/office/word/2010/wordprocessingGroup" xmlns:wpi="http://schemas.microsoft.com/office/word/2010/wordprocessingInk" xmlns:wne="http://schemas.microsoft.com/office/word/2006/wordml" xmlns:wps="http://schemas.microsoft.com/office/word/2010/wordprocessingShape" mc:Ignorable="w14 w15 w16se w16cid wp14">
+  <w:endnote w:type="separator" w:id="-1">
+    <w:p>
+      <w:r>
+        <w:separator/>
+      </w:r>
+    </w:p>
+  </w:endnote>
+  <w:endnote w:type="continuationSeparator" w:id="0">
+    <w:p>
+      <w:r>
+        <w:continuationSeparator/>
+      </w:r>
+    </w:p>
+  </w:endnote>
+</w:endnotes>
+</file>
+
+<file path=word/footer1.xml><?xml version="1.0" encoding="utf-8"?>
+<w:ftr xmlns:wpc="http://schemas.microsoft.com/office/word/2010/wordprocessingCanvas" xmlns:cx="http://schemas.microsoft.com/office/drawing/2014/chartex" xmlns:cx1="http://schemas.microsoft.com/office/drawing/2015/9/8/chartex" xmlns:cx2="http://schemas.microsoft.com/office/drawing/2015/10/21/chartex" xmlns:cx3="http://schemas.microsoft.com/office/drawing/2016/5/9/chartex" xmlns:cx4="http://schemas.microsoft.com/office/drawing/2016/5/10/chartex" xmlns:cx5="http://schemas.microsoft.com/office/drawing/2016/5/11/chartex" xmlns:cx6="http://schemas.microsoft.com/office/drawing/2016/5/12/chartex" xmlns:cx7="http://schemas.microsoft.com/office/drawing/2016/5/13/chartex" xmlns:cx8="http://schemas.microsoft.com/office/drawing/2016/5/14/chartex" xmlns:mc="http://schemas.openxmlformats.org/markup-compatibility/2006" xmlns:aink="http://schemas.microsoft.com/office/drawing/2016/ink" xmlns:am3d="http://schemas.microsoft.com/office/drawing/2017/model3d" xmlns:o="urn:schemas-microsoft-com:office:office" xmlns:r="http://schemas.openxmlformats.org/officeDocument/2006/relationships" xmlns:m="http://schemas.openxmlformats.org/officeDocument/2006/math" xmlns:v="urn:schemas-microsoft-com:vml" xmlns:wp14="http://schemas.microsoft.com/office/word/2010/wordprocessingDrawing" xmlns:wp="http://schemas.openxmlformats.org/drawingml/2006/wordprocessingDrawing" xmlns:w10="urn:schemas-microsoft-com:office:word" xmlns:w="http://schemas.openxmlformats.org/wordprocessingml/2006/main" xmlns:w14="http://schemas.microsoft.com/office/word/2010/wordml" xmlns:w15="http://schemas.microsoft.com/office/word/2012/wordml" xmlns:w16cid="http://schemas.microsoft.com/office/word/2016/wordml/cid" xmlns:w16se="http://schemas.microsoft.com/office/word/2015/wordml/symex" xmlns:wpg="http://schemas.microsoft.com/office/word/2010/wordprocessingGroup" xmlns:wpi="http://schemas.microsoft.com/office/word/2010/wordprocessingInk" xmlns:wne="http://schemas.microsoft.com/office/word/2006/wordml" xmlns:wps="http://schemas.microsoft.com/office/word/2010/wordprocessingShape" mc:Ignorable="w14 w15 w16se w16cid wp14">
+  <w:p>
+    <w:pPr>
+      <w:pStyle w:val="Footer"/>
+    </w:pPr>
+  </w:p>
+</w:ftr>
+</file>
+
+<file path=word/footer2.xml><?xml version="1.0" encoding="utf-8"?>
+<w:ftr xmlns:wpc="http://schemas.microsoft.com/office/word/2010/wordprocessingCanvas" xmlns:cx="http://schemas.microsoft.com/office/drawing/2014/chartex" xmlns:cx1="http://schemas.microsoft.com/office/drawing/2015/9/8/chartex" xmlns:cx2="http://schemas.microsoft.com/office/drawing/2015/10/21/chartex" xmlns:cx3="http://schemas.microsoft.com/office/drawing/2016/5/9/chartex" xmlns:cx4="http://schemas.microsoft.com/office/drawing/2016/5/10/chartex" xmlns:cx5="http://schemas.microsoft.com/office/drawing/2016/5/11/chartex" xmlns:cx6="http://schemas.microsoft.com/office/drawing/2016/5/12/chartex" xmlns:cx7="http://schemas.microsoft.com/office/drawing/2016/5/13/chartex" xmlns:cx8="http://schemas.microsoft.com/office/drawing/2016/5/14/chartex" xmlns:mc="http://schemas.openxmlformats.org/markup-compatibility/2006" xmlns:aink="http://schemas.microsoft.com/office/drawing/2016/ink" xmlns:am3d="http://schemas.microsoft.com/office/drawing/2017/model3d" xmlns:o="urn:schemas-microsoft-com:office:office" xmlns:r="http://schemas.openxmlformats.org/officeDocument/2006/relationships" xmlns:m="http://schemas.openxmlformats.org/officeDocument/2006/math" xmlns:v="urn:schemas-microsoft-com:vml" xmlns:wp14="http://schemas.microsoft.com/office/word/2010/wordprocessingDrawing" xmlns:wp="http://schemas.openxmlformats.org/drawingml/2006/wordprocessingDrawing" xmlns:w10="urn:schemas-microsoft-com:office:word" xmlns:w="http://schemas.openxmlformats.org/wordprocessingml/2006/main" xmlns:w14="http://schemas.microsoft.com/office/word/2010/wordml" xmlns:w15="http://schemas.microsoft.com/office/word/2012/wordml" xmlns:w16cid="http://schemas.microsoft.com/office/word/2016/wordml/cid" xmlns:w16se="http://schemas.microsoft.com/office/word/2015/wordml/symex" xmlns:wpg="http://schemas.microsoft.com/office/word/2010/wordprocessingGroup" xmlns:wpi="http://schemas.microsoft.com/office/word/2010/wordprocessingInk" xmlns:wne="http://schemas.microsoft.com/office/word/2006/wordml" xmlns:wps="http://schemas.microsoft.com/office/word/2010/wordprocessingShape" mc:Ignorable="w14 w15 w16se w16cid wp14">
+  <w:p>
+    <w:pPr>
+      <w:pStyle w:val="Footer"/>
+    </w:pPr>
+    <w:r>
+      <w:rPr>
+        <w:noProof/>
+      </w:rPr>
+      <mc:AlternateContent>
+        <mc:Choice Requires="wpg">
+          <w:drawing>
+            <wp:anchor distT="0" distB="0" distL="114300" distR="114300" simplePos="0" relativeHeight="251661312" behindDoc="0" locked="0" layoutInCell="1" allowOverlap="1" wp14:anchorId="1F0B91CC" wp14:editId="1EEF1223">
+              <wp:simplePos x="0" y="0"/>
+              <wp:positionH relativeFrom="page">
+                <wp:align>center</wp:align>
+              </wp:positionH>
+              <wp:positionV relativeFrom="page">
+                <wp:align>bottom</wp:align>
+              </wp:positionV>
+              <wp:extent cx="1005840" cy="1005840"/>
+              <wp:effectExtent l="0" t="0" r="0" b="0"/>
+              <wp:wrapNone/>
+              <wp:docPr id="48" name="Group 48"/>
+              <wp:cNvGraphicFramePr/>
+              <a:graphic xmlns:a="http://schemas.openxmlformats.org/drawingml/2006/main">
+                <a:graphicData uri="http://schemas.microsoft.com/office/word/2010/wordprocessingGroup">
+                  <wpg:wgp>
+                    <wpg:cNvGrpSpPr/>
+                    <wpg:grpSpPr>
+                      <a:xfrm>
+                        <a:off x="0" y="0"/>
+                        <a:ext cx="1005840" cy="1005840"/>
+                        <a:chOff x="0" y="0"/>
+                        <a:chExt cx="1005840" cy="1005840"/>
+                      </a:xfrm>
+                    </wpg:grpSpPr>
+                    <wps:wsp>
+                      <wps:cNvPr id="49" name="Rectangle 49"/>
+                      <wps:cNvSpPr/>
+                      <wps:spPr>
+                        <a:xfrm>
+                          <a:off x="0" y="0"/>
+                          <a:ext cx="1005840" cy="1005840"/>
+                        </a:xfrm>
+                        <a:prstGeom prst="rect">
+                          <a:avLst/>
+                        </a:prstGeom>
+                        <a:noFill/>
+                        <a:ln>
+                          <a:noFill/>
+                        </a:ln>
+                      </wps:spPr>
+                      <wps:style>
+                        <a:lnRef idx="2">
+                          <a:schemeClr val="accent1">
+                            <a:shade val="50000"/>
+                          </a:schemeClr>
+                        </a:lnRef>
+                        <a:fillRef idx="1">
+                          <a:schemeClr val="accent1"/>
+                        </a:fillRef>
+                        <a:effectRef idx="0">
+                          <a:schemeClr val="accent1"/>
+                        </a:effectRef>
+                        <a:fontRef idx="minor">
+                          <a:schemeClr val="lt1"/>
+                        </a:fontRef>
+                      </wps:style>
+                      <wps:bodyPr rot="0" spcFirstLastPara="0" vertOverflow="overflow" horzOverflow="overflow" vert="horz" wrap="square" lIns="91440" tIns="45720" rIns="91440" bIns="45720" numCol="1" spcCol="0" rtlCol="0" fromWordArt="0" anchor="ctr" anchorCtr="0" forceAA="0" compatLnSpc="1">
+                        <a:prstTxWarp prst="textNoShape">
+                          <a:avLst/>
+                        </a:prstTxWarp>
+                        <a:noAutofit/>
+                      </wps:bodyPr>
+                    </wps:wsp>
+                    <wps:wsp>
+                      <wps:cNvPr id="50" name="Freeform 5"/>
+                      <wps:cNvSpPr>
+                        <a:spLocks/>
+                      </wps:cNvSpPr>
+                      <wps:spPr bwMode="auto">
+                        <a:xfrm>
+                          <a:off x="104775" y="104775"/>
+                          <a:ext cx="787400" cy="787400"/>
+                        </a:xfrm>
+                        <a:custGeom>
+                          <a:avLst/>
+                          <a:gdLst>
+                            <a:gd name="T0" fmla="*/ 240 w 240"/>
+                            <a:gd name="T1" fmla="*/ 120 h 240"/>
+                            <a:gd name="T2" fmla="*/ 230 w 240"/>
+                            <a:gd name="T3" fmla="*/ 142 h 240"/>
+                            <a:gd name="T4" fmla="*/ 230 w 240"/>
+                            <a:gd name="T5" fmla="*/ 166 h 240"/>
+                            <a:gd name="T6" fmla="*/ 214 w 240"/>
+                            <a:gd name="T7" fmla="*/ 183 h 240"/>
+                            <a:gd name="T8" fmla="*/ 204 w 240"/>
+                            <a:gd name="T9" fmla="*/ 205 h 240"/>
+                            <a:gd name="T10" fmla="*/ 182 w 240"/>
+                            <a:gd name="T11" fmla="*/ 214 h 240"/>
+                            <a:gd name="T12" fmla="*/ 165 w 240"/>
+                            <a:gd name="T13" fmla="*/ 231 h 240"/>
+                            <a:gd name="T14" fmla="*/ 142 w 240"/>
+                            <a:gd name="T15" fmla="*/ 231 h 240"/>
+                            <a:gd name="T16" fmla="*/ 120 w 240"/>
+                            <a:gd name="T17" fmla="*/ 240 h 240"/>
+                            <a:gd name="T18" fmla="*/ 97 w 240"/>
+                            <a:gd name="T19" fmla="*/ 231 h 240"/>
+                            <a:gd name="T20" fmla="*/ 74 w 240"/>
+                            <a:gd name="T21" fmla="*/ 231 h 240"/>
+                            <a:gd name="T22" fmla="*/ 57 w 240"/>
+                            <a:gd name="T23" fmla="*/ 214 h 240"/>
+                            <a:gd name="T24" fmla="*/ 35 w 240"/>
+                            <a:gd name="T25" fmla="*/ 205 h 240"/>
+                            <a:gd name="T26" fmla="*/ 26 w 240"/>
+                            <a:gd name="T27" fmla="*/ 183 h 240"/>
+                            <a:gd name="T28" fmla="*/ 9 w 240"/>
+                            <a:gd name="T29" fmla="*/ 166 h 240"/>
+                            <a:gd name="T30" fmla="*/ 9 w 240"/>
+                            <a:gd name="T31" fmla="*/ 142 h 240"/>
+                            <a:gd name="T32" fmla="*/ 0 w 240"/>
+                            <a:gd name="T33" fmla="*/ 120 h 240"/>
+                            <a:gd name="T34" fmla="*/ 9 w 240"/>
+                            <a:gd name="T35" fmla="*/ 98 h 240"/>
+                            <a:gd name="T36" fmla="*/ 9 w 240"/>
+                            <a:gd name="T37" fmla="*/ 74 h 240"/>
+                            <a:gd name="T38" fmla="*/ 26 w 240"/>
+                            <a:gd name="T39" fmla="*/ 57 h 240"/>
+                            <a:gd name="T40" fmla="*/ 35 w 240"/>
+                            <a:gd name="T41" fmla="*/ 35 h 240"/>
+                            <a:gd name="T42" fmla="*/ 57 w 240"/>
+                            <a:gd name="T43" fmla="*/ 26 h 240"/>
+                            <a:gd name="T44" fmla="*/ 74 w 240"/>
+                            <a:gd name="T45" fmla="*/ 9 h 240"/>
+                            <a:gd name="T46" fmla="*/ 97 w 240"/>
+                            <a:gd name="T47" fmla="*/ 9 h 240"/>
+                            <a:gd name="T48" fmla="*/ 120 w 240"/>
+                            <a:gd name="T49" fmla="*/ 0 h 240"/>
+                            <a:gd name="T50" fmla="*/ 142 w 240"/>
+                            <a:gd name="T51" fmla="*/ 9 h 240"/>
+                            <a:gd name="T52" fmla="*/ 165 w 240"/>
+                            <a:gd name="T53" fmla="*/ 9 h 240"/>
+                            <a:gd name="T54" fmla="*/ 182 w 240"/>
+                            <a:gd name="T55" fmla="*/ 26 h 240"/>
+                            <a:gd name="T56" fmla="*/ 204 w 240"/>
+                            <a:gd name="T57" fmla="*/ 35 h 240"/>
+                            <a:gd name="T58" fmla="*/ 214 w 240"/>
+                            <a:gd name="T59" fmla="*/ 57 h 240"/>
+                            <a:gd name="T60" fmla="*/ 230 w 240"/>
+                            <a:gd name="T61" fmla="*/ 74 h 240"/>
+                            <a:gd name="T62" fmla="*/ 230 w 240"/>
+                            <a:gd name="T63" fmla="*/ 98 h 240"/>
+                            <a:gd name="T64" fmla="*/ 240 w 240"/>
+                            <a:gd name="T65" fmla="*/ 120 h 240"/>
+                          </a:gdLst>
+                          <a:ahLst/>
+                          <a:cxnLst>
+                            <a:cxn ang="0">
+                              <a:pos x="T0" y="T1"/>
+                            </a:cxn>
+                            <a:cxn ang="0">
+                              <a:pos x="T2" y="T3"/>
+                            </a:cxn>
+                            <a:cxn ang="0">
+                              <a:pos x="T4" y="T5"/>
+                            </a:cxn>
+                            <a:cxn ang="0">
+                              <a:pos x="T6" y="T7"/>
+                            </a:cxn>
+                            <a:cxn ang="0">
+                              <a:pos x="T8" y="T9"/>
+                            </a:cxn>
+                            <a:cxn ang="0">
+                              <a:pos x="T10" y="T11"/>
+                            </a:cxn>
+                            <a:cxn ang="0">
+                              <a:pos x="T12" y="T13"/>
+                            </a:cxn>
+                            <a:cxn ang="0">
+                              <a:pos x="T14" y="T15"/>
+                            </a:cxn>
+                            <a:cxn ang="0">
+                              <a:pos x="T16" y="T17"/>
+                            </a:cxn>
+                            <a:cxn ang="0">
+                              <a:pos x="T18" y="T19"/>
+                            </a:cxn>
+                            <a:cxn ang="0">
+                              <a:pos x="T20" y="T21"/>
+                            </a:cxn>
+                            <a:cxn ang="0">
+                              <a:pos x="T22" y="T23"/>
+                            </a:cxn>
+                            <a:cxn ang="0">
+                              <a:pos x="T24" y="T25"/>
+                            </a:cxn>
+                            <a:cxn ang="0">
+                              <a:pos x="T26" y="T27"/>
+                            </a:cxn>
+                            <a:cxn ang="0">
+                              <a:pos x="T28" y="T29"/>
+                            </a:cxn>
+                            <a:cxn ang="0">
+                              <a:pos x="T30" y="T31"/>
+                            </a:cxn>
+                            <a:cxn ang="0">
+                              <a:pos x="T32" y="T33"/>
+                            </a:cxn>
+                            <a:cxn ang="0">
+                              <a:pos x="T34" y="T35"/>
+                            </a:cxn>
+                            <a:cxn ang="0">
+                              <a:pos x="T36" y="T37"/>
+                            </a:cxn>
+                            <a:cxn ang="0">
+                              <a:pos x="T38" y="T39"/>
+                            </a:cxn>
+                            <a:cxn ang="0">
+                              <a:pos x="T40" y="T41"/>
+                            </a:cxn>
+                            <a:cxn ang="0">
+                              <a:pos x="T42" y="T43"/>
+                            </a:cxn>
+                            <a:cxn ang="0">
+                              <a:pos x="T44" y="T45"/>
+                            </a:cxn>
+                            <a:cxn ang="0">
+                              <a:pos x="T46" y="T47"/>
+                            </a:cxn>
+                            <a:cxn ang="0">
+                              <a:pos x="T48" y="T49"/>
+                            </a:cxn>
+                            <a:cxn ang="0">
+                              <a:pos x="T50" y="T51"/>
+                            </a:cxn>
+                            <a:cxn ang="0">
+                              <a:pos x="T52" y="T53"/>
+                            </a:cxn>
+                            <a:cxn ang="0">
+                              <a:pos x="T54" y="T55"/>
+                            </a:cxn>
+                            <a:cxn ang="0">
+                              <a:pos x="T56" y="T57"/>
+                            </a:cxn>
+                            <a:cxn ang="0">
+                              <a:pos x="T58" y="T59"/>
+                            </a:cxn>
+                            <a:cxn ang="0">
+                              <a:pos x="T60" y="T61"/>
+                            </a:cxn>
+                            <a:cxn ang="0">
+                              <a:pos x="T62" y="T63"/>
+                            </a:cxn>
+                            <a:cxn ang="0">
+                              <a:pos x="T64" y="T65"/>
+                            </a:cxn>
+                          </a:cxnLst>
+                          <a:rect l="0" t="0" r="r" b="b"/>
+                          <a:pathLst>
+                            <a:path w="240" h="240">
+                              <a:moveTo>
+                                <a:pt x="240" y="120"/>
+                              </a:moveTo>
+                              <a:cubicBezTo>
+                                <a:pt x="240" y="128"/>
+                                <a:pt x="232" y="135"/>
+                                <a:pt x="230" y="142"/>
+                              </a:cubicBezTo>
+                              <a:cubicBezTo>
+                                <a:pt x="229" y="150"/>
+                                <a:pt x="233" y="159"/>
+                                <a:pt x="230" y="166"/>
+                              </a:cubicBezTo>
+                              <a:cubicBezTo>
+                                <a:pt x="227" y="173"/>
+                                <a:pt x="218" y="176"/>
+                                <a:pt x="214" y="183"/>
+                              </a:cubicBezTo>
+                              <a:cubicBezTo>
+                                <a:pt x="209" y="189"/>
+                                <a:pt x="210" y="199"/>
+                                <a:pt x="204" y="205"/>
+                              </a:cubicBezTo>
+                              <a:cubicBezTo>
+                                <a:pt x="199" y="210"/>
+                                <a:pt x="189" y="210"/>
+                                <a:pt x="182" y="214"/>
+                              </a:cubicBezTo>
+                              <a:cubicBezTo>
+                                <a:pt x="176" y="218"/>
+                                <a:pt x="173" y="228"/>
+                                <a:pt x="165" y="231"/>
+                              </a:cubicBezTo>
+                              <a:cubicBezTo>
+                                <a:pt x="159" y="234"/>
+                                <a:pt x="149" y="229"/>
+                                <a:pt x="142" y="231"/>
+                              </a:cubicBezTo>
+                              <a:cubicBezTo>
+                                <a:pt x="134" y="232"/>
+                                <a:pt x="127" y="240"/>
+                                <a:pt x="120" y="240"/>
+                              </a:cubicBezTo>
+                              <a:cubicBezTo>
+                                <a:pt x="112" y="240"/>
+                                <a:pt x="105" y="232"/>
+                                <a:pt x="97" y="231"/>
+                              </a:cubicBezTo>
+                              <a:cubicBezTo>
+                                <a:pt x="90" y="229"/>
+                                <a:pt x="81" y="234"/>
+                                <a:pt x="74" y="231"/>
+                              </a:cubicBezTo>
+                              <a:cubicBezTo>
+                                <a:pt x="67" y="228"/>
+                                <a:pt x="63" y="218"/>
+                                <a:pt x="57" y="214"/>
+                              </a:cubicBezTo>
+                              <a:cubicBezTo>
+                                <a:pt x="50" y="210"/>
+                                <a:pt x="40" y="210"/>
+                                <a:pt x="35" y="205"/>
+                              </a:cubicBezTo>
+                              <a:cubicBezTo>
+                                <a:pt x="29" y="199"/>
+                                <a:pt x="30" y="189"/>
+                                <a:pt x="26" y="183"/>
+                              </a:cubicBezTo>
+                              <a:cubicBezTo>
+                                <a:pt x="21" y="176"/>
+                                <a:pt x="12" y="173"/>
+                                <a:pt x="9" y="166"/>
+                              </a:cubicBezTo>
+                              <a:cubicBezTo>
+                                <a:pt x="6" y="159"/>
+                                <a:pt x="10" y="150"/>
+                                <a:pt x="9" y="142"/>
+                              </a:cubicBezTo>
+                              <a:cubicBezTo>
+                                <a:pt x="7" y="135"/>
+                                <a:pt x="0" y="128"/>
+                                <a:pt x="0" y="120"/>
+                              </a:cubicBezTo>
+                              <a:cubicBezTo>
+                                <a:pt x="0" y="112"/>
+                                <a:pt x="7" y="105"/>
+                                <a:pt x="9" y="98"/>
+                              </a:cubicBezTo>
+                              <a:cubicBezTo>
+                                <a:pt x="10" y="90"/>
+                                <a:pt x="6" y="81"/>
+                                <a:pt x="9" y="74"/>
+                              </a:cubicBezTo>
+                              <a:cubicBezTo>
+                                <a:pt x="12" y="67"/>
+                                <a:pt x="21" y="64"/>
+                                <a:pt x="26" y="57"/>
+                              </a:cubicBezTo>
+                              <a:cubicBezTo>
+                                <a:pt x="30" y="51"/>
+                                <a:pt x="29" y="41"/>
+                                <a:pt x="35" y="35"/>
+                              </a:cubicBezTo>
+                              <a:cubicBezTo>
+                                <a:pt x="40" y="30"/>
+                                <a:pt x="50" y="30"/>
+                                <a:pt x="57" y="26"/>
+                              </a:cubicBezTo>
+                              <a:cubicBezTo>
+                                <a:pt x="63" y="22"/>
+                                <a:pt x="67" y="12"/>
+                                <a:pt x="74" y="9"/>
+                              </a:cubicBezTo>
+                              <a:cubicBezTo>
+                                <a:pt x="81" y="6"/>
+                                <a:pt x="90" y="11"/>
+                                <a:pt x="97" y="9"/>
+                              </a:cubicBezTo>
+                              <a:cubicBezTo>
+                                <a:pt x="105" y="8"/>
+                                <a:pt x="112" y="0"/>
+                                <a:pt x="120" y="0"/>
+                              </a:cubicBezTo>
+                              <a:cubicBezTo>
+                                <a:pt x="127" y="0"/>
+                                <a:pt x="134" y="8"/>
+                                <a:pt x="142" y="9"/>
+                              </a:cubicBezTo>
+                              <a:cubicBezTo>
+                                <a:pt x="149" y="11"/>
+                                <a:pt x="159" y="6"/>
+                                <a:pt x="165" y="9"/>
+                              </a:cubicBezTo>
+                              <a:cubicBezTo>
+                                <a:pt x="173" y="12"/>
+                                <a:pt x="176" y="22"/>
+                                <a:pt x="182" y="26"/>
+                              </a:cubicBezTo>
+                              <a:cubicBezTo>
+                                <a:pt x="189" y="30"/>
+                                <a:pt x="199" y="30"/>
+                                <a:pt x="204" y="35"/>
+                              </a:cubicBezTo>
+                              <a:cubicBezTo>
+                                <a:pt x="210" y="41"/>
+                                <a:pt x="209" y="51"/>
+                                <a:pt x="214" y="57"/>
+                              </a:cubicBezTo>
+                              <a:cubicBezTo>
+                                <a:pt x="218" y="64"/>
+                                <a:pt x="227" y="67"/>
+                                <a:pt x="230" y="74"/>
+                              </a:cubicBezTo>
+                              <a:cubicBezTo>
+                                <a:pt x="233" y="81"/>
+                                <a:pt x="229" y="90"/>
+                                <a:pt x="230" y="98"/>
+                              </a:cubicBezTo>
+                              <a:cubicBezTo>
+                                <a:pt x="232" y="105"/>
+                                <a:pt x="240" y="112"/>
+                                <a:pt x="240" y="120"/>
+                              </a:cubicBezTo>
+                              <a:close/>
+                            </a:path>
+                          </a:pathLst>
+                        </a:custGeom>
+                        <a:solidFill>
+                          <a:schemeClr val="accent1"/>
+                        </a:solidFill>
+                        <a:ln>
+                          <a:noFill/>
+                        </a:ln>
+                        <a:extLst/>
+                      </wps:spPr>
+                      <wps:txbx>
+                        <w:txbxContent>
+                          <w:p>
+                            <w:pPr>
+                              <w:pStyle w:val="NoSpacing"/>
+                              <w:jc w:val="center"/>
+                              <w:rPr>
+                                <w:b/>
+                                <w:color w:val="E7E6E6" w:themeColor="background2"/>
+                                <w:spacing w:val="20"/>
+                                <w:sz w:val="36"/>
+                                <w:szCs w:val="36"/>
+                              </w:rPr>
+                            </w:pPr>
+                            <w:r>
+                              <w:rPr>
+                                <w:b/>
+                                <w:color w:val="E7E6E6" w:themeColor="background2"/>
+                                <w:spacing w:val="20"/>
+                                <w:sz w:val="36"/>
+                                <w:szCs w:val="36"/>
+                              </w:rPr>
+                              <w:t>&lt;%= person.initials</w:t>
+                            </w:r>
+                            <w:r>
+                              <w:rPr>
+                                <w:b/>
+                                <w:color w:val="E7E6E6" w:themeColor="background2"/>
+                                <w:spacing w:val="20"/>
+                                <w:sz w:val="36"/>
+                                <w:szCs w:val="36"/>
+                              </w:rPr>
+                              <w:t xml:space="preserve"> %&gt;</w:t>
+                            </w:r>
+                            <w:bookmarkStart w:id="0" w:name="_GoBack"/>
+                            <w:bookmarkEnd w:id="0"/>
+                          </w:p>
+                        </w:txbxContent>
+                      </wps:txbx>
+                      <wps:bodyPr vert="horz" wrap="square" lIns="91440" tIns="45720" rIns="91440" bIns="45720" numCol="1" anchor="ctr" anchorCtr="0" compatLnSpc="1">
+                        <a:prstTxWarp prst="textNoShape">
+                          <a:avLst/>
+                        </a:prstTxWarp>
+                      </wps:bodyPr>
+                    </wps:wsp>
+                  </wpg:wgp>
+                </a:graphicData>
+              </a:graphic>
+              <wp14:sizeRelH relativeFrom="margin">
+                <wp14:pctWidth>0</wp14:pctWidth>
+              </wp14:sizeRelH>
+            </wp:anchor>
+          </w:drawing>
+        </mc:Choice>
+        <mc:Fallback>
+          <w:pict>
+            <v:group w14:anchorId="1F0B91CC" id="Group 48" o:spid="_x0000_s1027" style="position:absolute;margin-left:0;margin-top:0;width:79.2pt;height:79.2pt;z-index:251661312;mso-position-horizontal:center;mso-position-horizontal-relative:page;mso-position-vertical:bottom;mso-position-vertical-relative:page;mso-width-relative:margin" coordsize="10058,10058" o:gfxdata="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">
+              <v:rect id="Rectangle 49" o:spid="_x0000_s1028" style="position:absolute;width:10058;height:10058;visibility:visible;mso-wrap-style:square;v-text-anchor:middle" o:gfxdata="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" filled="f" stroked="f" strokeweight="1pt"/>
+              <v:shape id="Freeform 5" o:spid="_x0000_s1029" style="position:absolute;left:1047;top:1047;width:7874;height:7874;visibility:visible;mso-wrap-style:square;v-text-anchor:middle" coordsize="240,240" o:spt="100" o:gfxdata="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" adj="-11796480,,5400" path="m240,120v,8,-8,15,-10,22c229,150,233,159,230,166v-3,7,-12,10,-16,17c209,189,210,199,204,205v-5,5,-15,5,-22,9c176,218,173,228,165,231v-6,3,-16,-2,-23,c134,232,127,240,120,240v-8,,-15,-8,-23,-9c90,229,81,234,74,231,67,228,63,218,57,214v-7,-4,-17,-4,-22,-9c29,199,30,189,26,183,21,176,12,173,9,166v-3,-7,1,-16,,-24c7,135,,128,,120,,112,7,105,9,98,10,90,6,81,9,74,12,67,21,64,26,57v4,-6,3,-16,9,-22c40,30,50,30,57,26,63,22,67,12,74,9v7,-3,16,2,23,c105,8,112,,120,v7,,14,8,22,9c149,11,159,6,165,9v8,3,11,13,17,17c189,30,199,30,204,35v6,6,5,16,10,22c218,64,227,67,230,74v3,7,-1,16,,24c232,105,240,112,240,120xe" fillcolor="#5b9bd5 [3204]" stroked="f">
+                <v:stroke joinstyle="miter"/>
+                <v:formulas/>
+                <v:path arrowok="t" o:connecttype="custom" o:connectlocs="787400,393700;754592,465878;754592,544618;702098,600393;669290,672571;597112,702098;541338,757873;465878,757873;393700,787400;318241,757873;242782,757873;187008,702098;114829,672571;85302,600393;29528,544618;29528,465878;0,393700;29528,321522;29528,242782;85302,187008;114829,114829;187008,85302;242782,29528;318241,29528;393700,0;465878,29528;541338,29528;597112,85302;669290,114829;702098,187008;754592,242782;754592,321522;787400,393700" o:connectangles="0,0,0,0,0,0,0,0,0,0,0,0,0,0,0,0,0,0,0,0,0,0,0,0,0,0,0,0,0,0,0,0,0" textboxrect="0,0,240,240"/>
+                <v:textbox>
+                  <w:txbxContent>
+                    <w:p>
+                      <w:pPr>
+                        <w:pStyle w:val="NoSpacing"/>
+                        <w:jc w:val="center"/>
+                        <w:rPr>
+                          <w:b/>
+                          <w:color w:val="E7E6E6" w:themeColor="background2"/>
+                          <w:spacing w:val="20"/>
+                          <w:sz w:val="36"/>
+                          <w:szCs w:val="36"/>
+                        </w:rPr>
+                      </w:pPr>
+                      <w:r>
+                        <w:rPr>
+                          <w:b/>
+                          <w:color w:val="E7E6E6" w:themeColor="background2"/>
+                          <w:spacing w:val="20"/>
+                          <w:sz w:val="36"/>
+                          <w:szCs w:val="36"/>
+                        </w:rPr>
+                        <w:t>&lt;%= person.initials</w:t>
+                      </w:r>
+                      <w:r>
+                        <w:rPr>
+                          <w:b/>
+                          <w:color w:val="E7E6E6" w:themeColor="background2"/>
+                          <w:spacing w:val="20"/>
+                          <w:sz w:val="36"/>
+                          <w:szCs w:val="36"/>
+                        </w:rPr>
+                        <w:t xml:space="preserve"> %&gt;</w:t>
+                      </w:r>
+                      <w:bookmarkStart w:id="1" w:name="_GoBack"/>
+                      <w:bookmarkEnd w:id="1"/>
+                    </w:p>
+                  </w:txbxContent>
+                </v:textbox>
+              </v:shape>
+              <w10:wrap anchorx="page" anchory="page"/>
+            </v:group>
+          </w:pict>
+        </mc:Fallback>
+      </mc:AlternateContent>
+    </w:r>
+  </w:p>
+  <w:p>
+    <w:pPr>
+      <w:pStyle w:val="Footer"/>
+    </w:pPr>
+  </w:p>
+</w:ftr>
+</file>
+
+<file path=word/footer3.xml><?xml version="1.0" encoding="utf-8"?>
+<w:ftr xmlns:wpc="http://schemas.microsoft.com/office/word/2010/wordprocessingCanvas" xmlns:cx="http://schemas.microsoft.com/office/drawing/2014/chartex" xmlns:cx1="http://schemas.microsoft.com/office/drawing/2015/9/8/chartex" xmlns:cx2="http://schemas.microsoft.com/office/drawing/2015/10/21/chartex" xmlns:cx3="http://schemas.microsoft.com/office/drawing/2016/5/9/chartex" xmlns:cx4="http://schemas.microsoft.com/office/drawing/2016/5/10/chartex" xmlns:cx5="http://schemas.microsoft.com/office/drawing/2016/5/11/chartex" xmlns:cx6="http://schemas.microsoft.com/office/drawing/2016/5/12/chartex" xmlns:cx7="http://schemas.microsoft.com/office/drawing/2016/5/13/chartex" xmlns:cx8="http://schemas.microsoft.com/office/drawing/2016/5/14/chartex" xmlns:mc="http://schemas.openxmlformats.org/markup-compatibility/2006" xmlns:aink="http://schemas.microsoft.com/office/drawing/2016/ink" xmlns:am3d="http://schemas.microsoft.com/office/drawing/2017/model3d" xmlns:o="urn:schemas-microsoft-com:office:office" xmlns:r="http://schemas.openxmlformats.org/officeDocument/2006/relationships" xmlns:m="http://schemas.openxmlformats.org/officeDocument/2006/math" xmlns:v="urn:schemas-microsoft-com:vml" xmlns:wp14="http://schemas.microsoft.com/office/word/2010/wordprocessingDrawing" xmlns:wp="http://schemas.openxmlformats.org/drawingml/2006/wordprocessingDrawing" xmlns:w10="urn:schemas-microsoft-com:office:word" xmlns:w="http://schemas.openxmlformats.org/wordprocessingml/2006/main" xmlns:w14="http://schemas.microsoft.com/office/word/2010/wordml" xmlns:w15="http://schemas.microsoft.com/office/word/2012/wordml" xmlns:w16cid="http://schemas.microsoft.com/office/word/2016/wordml/cid" xmlns:w16se="http://schemas.microsoft.com/office/word/2015/wordml/symex" xmlns:wpg="http://schemas.microsoft.com/office/word/2010/wordprocessingGroup" xmlns:wpi="http://schemas.microsoft.com/office/word/2010/wordprocessingInk" xmlns:wne="http://schemas.microsoft.com/office/word/2006/wordml" xmlns:wps="http://schemas.microsoft.com/office/word/2010/wordprocessingShape" mc:Ignorable="w14 w15 w16se w16cid wp14">
+  <w:p>
+    <w:pPr>
+      <w:pStyle w:val="Footer"/>
+    </w:pPr>
+  </w:p>
+</w:ftr>
+</file>
+
+<file path=word/footnotes.xml><?xml version="1.0" encoding="utf-8"?>
+<w:footnotes xmlns:wpc="http://schemas.microsoft.com/office/word/2010/wordprocessingCanvas" xmlns:cx="http://schemas.microsoft.com/office/drawing/2014/chartex" xmlns:cx1="http://schemas.microsoft.com/office/drawing/2015/9/8/chartex" xmlns:cx2="http://schemas.microsoft.com/office/drawing/2015/10/21/chartex" xmlns:cx3="http://schemas.microsoft.com/office/drawing/2016/5/9/chartex" xmlns:cx4="http://schemas.microsoft.com/office/drawing/2016/5/10/chartex" xmlns:cx5="http://schemas.microsoft.com/office/drawing/2016/5/11/chartex" xmlns:cx6="http://schemas.microsoft.com/office/drawing/2016/5/12/chartex" xmlns:cx7="http://schemas.microsoft.com/office/drawing/2016/5/13/chartex" xmlns:cx8="http://schemas.microsoft.com/office/drawing/2016/5/14/chartex" xmlns:mc="http://schemas.openxmlformats.org/markup-compatibility/2006" xmlns:aink="http://schemas.microsoft.com/office/drawing/2016/ink" xmlns:am3d="http://schemas.microsoft.com/office/drawing/2017/model3d" xmlns:o="urn:schemas-microsoft-com:office:office" xmlns:r="http://schemas.openxmlformats.org/officeDocument/2006/relationships" xmlns:m="http://schemas.openxmlformats.org/officeDocument/2006/math" xmlns:v="urn:schemas-microsoft-com:vml" xmlns:wp14="http://schemas.microsoft.com/office/word/2010/wordprocessingDrawing" xmlns:wp="http://schemas.openxmlformats.org/drawingml/2006/wordprocessingDrawing" xmlns:w10="urn:schemas-microsoft-com:office:word" xmlns:w="http://schemas.openxmlformats.org/wordprocessingml/2006/main" xmlns:w14="http://schemas.microsoft.com/office/word/2010/wordml" xmlns:w15="http://schemas.microsoft.com/office/word/2012/wordml" xmlns:w16cid="http://schemas.microsoft.com/office/word/2016/wordml/cid" xmlns:w16se="http://schemas.microsoft.com/office/word/2015/wordml/symex" xmlns:wpg="http://schemas.microsoft.com/office/word/2010/wordprocessingGroup" xmlns:wpi="http://schemas.microsoft.com/office/word/2010/wordprocessingInk" xmlns:wne="http://schemas.microsoft.com/office/word/2006/wordml" xmlns:wps="http://schemas.microsoft.com/office/word/2010/wordprocessingShape" mc:Ignorable="w14 w15 w16se w16cid wp14">
+  <w:footnote w:type="separator" w:id="-1">
+    <w:p>
+      <w:r>
+        <w:separator/>
+      </w:r>
+    </w:p>
+  </w:footnote>
+  <w:footnote w:type="continuationSeparator" w:id="0">
+    <w:p>
+      <w:r>
+        <w:continuationSeparator/>
+      </w:r>
+    </w:p>
+  </w:footnote>
+</w:footnotes>
+</file>
+
+<file path=word/header1.xml><?xml version="1.0" encoding="utf-8"?>
+<w:hdr xmlns:wpc="http://schemas.microsoft.com/office/word/2010/wordprocessingCanvas" xmlns:cx="http://schemas.microsoft.com/office/drawing/2014/chartex" xmlns:cx1="http://schemas.microsoft.com/office/drawing/2015/9/8/chartex" xmlns:cx2="http://schemas.microsoft.com/office/drawing/2015/10/21/chartex" xmlns:cx3="http://schemas.microsoft.com/office/drawing/2016/5/9/chartex" xmlns:cx4="http://schemas.microsoft.com/office/drawing/2016/5/10/chartex" xmlns:cx5="http://schemas.microsoft.com/office/drawing/2016/5/11/chartex" xmlns:cx6="http://schemas.microsoft.com/office/drawing/2016/5/12/chartex" xmlns:cx7="http://schemas.microsoft.com/office/drawing/2016/5/13/chartex" xmlns:cx8="http://schemas.microsoft.com/office/drawing/2016/5/14/chartex" xmlns:mc="http://schemas.openxmlformats.org/markup-compatibility/2006" xmlns:aink="http://schemas.microsoft.com/office/drawing/2016/ink" xmlns:am3d="http://schemas.microsoft.com/office/drawing/2017/model3d" xmlns:o="urn:schemas-microsoft-com:office:office" xmlns:r="http://schemas.openxmlformats.org/officeDocument/2006/relationships" xmlns:m="http://schemas.openxmlformats.org/officeDocument/2006/math" xmlns:v="urn:schemas-microsoft-com:vml" xmlns:wp14="http://schemas.microsoft.com/office/word/2010/wordprocessingDrawing" xmlns:wp="http://schemas.openxmlformats.org/drawingml/2006/wordprocessingDrawing" xmlns:w10="urn:schemas-microsoft-com:office:word" xmlns:w="http://schemas.openxmlformats.org/wordprocessingml/2006/main" xmlns:w14="http://schemas.microsoft.com/office/word/2010/wordml" xmlns:w15="http://schemas.microsoft.com/office/word/2012/wordml" xmlns:w16cid="http://schemas.microsoft.com/office/word/2016/wordml/cid" xmlns:w16se="http://schemas.microsoft.com/office/word/2015/wordml/symex" xmlns:wpg="http://schemas.microsoft.com/office/word/2010/wordprocessingGroup" xmlns:wpi="http://schemas.microsoft.com/office/word/2010/wordprocessingInk" xmlns:wne="http://schemas.microsoft.com/office/word/2006/wordml" xmlns:wps="http://schemas.microsoft.com/office/word/2010/wordprocessingShape" mc:Ignorable="w14 w15 w16se w16cid wp14">
+  <w:p>
+    <w:pPr>
+      <w:pStyle w:val="Header"/>
+    </w:pPr>
+  </w:p>
+</w:hdr>
+</file>
+
+<file path=word/header2.xml><?xml version="1.0" encoding="utf-8"?>
+<w:hdr xmlns:wpc="http://schemas.microsoft.com/office/word/2010/wordprocessingCanvas" xmlns:cx="http://schemas.microsoft.com/office/drawing/2014/chartex" xmlns:cx1="http://schemas.microsoft.com/office/drawing/2015/9/8/chartex" xmlns:cx2="http://schemas.microsoft.com/office/drawing/2015/10/21/chartex" xmlns:cx3="http://schemas.microsoft.com/office/drawing/2016/5/9/chartex" xmlns:cx4="http://schemas.microsoft.com/office/drawing/2016/5/10/chartex" xmlns:cx5="http://schemas.microsoft.com/office/drawing/2016/5/11/chartex" xmlns:cx6="http://schemas.microsoft.com/office/drawing/2016/5/12/chartex" xmlns:cx7="http://schemas.microsoft.com/office/drawing/2016/5/13/chartex" xmlns:cx8="http://schemas.microsoft.com/office/drawing/2016/5/14/chartex" xmlns:mc="http://schemas.openxmlformats.org/markup-compatibility/2006" xmlns:aink="http://schemas.microsoft.com/office/drawing/2016/ink" xmlns:am3d="http://schemas.microsoft.com/office/drawing/2017/model3d" xmlns:o="urn:schemas-microsoft-com:office:office" xmlns:r="http://schemas.openxmlformats.org/officeDocument/2006/relationships" xmlns:m="http://schemas.openxmlformats.org/officeDocument/2006/math" xmlns:v="urn:schemas-microsoft-com:vml" xmlns:wp14="http://schemas.microsoft.com/office/word/2010/wordprocessingDrawing" xmlns:wp="http://schemas.openxmlformats.org/drawingml/2006/wordprocessingDrawing" xmlns:w10="urn:schemas-microsoft-com:office:word" xmlns:w="http://schemas.openxmlformats.org/wordprocessingml/2006/main" xmlns:w14="http://schemas.microsoft.com/office/word/2010/wordml" xmlns:w15="http://schemas.microsoft.com/office/word/2012/wordml" xmlns:w16cid="http://schemas.microsoft.com/office/word/2016/wordml/cid" xmlns:w16se="http://schemas.microsoft.com/office/word/2015/wordml/symex" xmlns:wpg="http://schemas.microsoft.com/office/word/2010/wordprocessingGroup" xmlns:wpi="http://schemas.microsoft.com/office/word/2010/wordprocessingInk" xmlns:wne="http://schemas.microsoft.com/office/word/2006/wordml" xmlns:wps="http://schemas.microsoft.com/office/word/2010/wordprocessingShape" mc:Ignorable="w14 w15 w16se w16cid wp14">
+  <w:p>
+    <w:pPr>
+      <w:pStyle w:val="Header"/>
+    </w:pPr>
+    <w:r>
+      <w:rPr>
+        <w:noProof/>
+      </w:rPr>
+      <mc:AlternateContent>
+        <mc:Choice Requires="wps">
+          <w:drawing>
+            <wp:anchor distT="0" distB="0" distL="114300" distR="114300" simplePos="0" relativeHeight="251659264" behindDoc="0" locked="0" layoutInCell="1" allowOverlap="1" wp14:anchorId="0E1F22B8" wp14:editId="5B8393E1">
+              <wp:simplePos x="0" y="0"/>
+              <wp:positionH relativeFrom="page">
+                <wp:align>center</wp:align>
+              </wp:positionH>
+              <mc:AlternateContent>
+                <mc:Choice Requires="wp14">
+                  <wp:positionV relativeFrom="page">
+                    <wp14:pctPosVOffset>3000</wp14:pctPosVOffset>
+                  </wp:positionV>
+                </mc:Choice>
+                <mc:Fallback>
+                  <wp:positionV relativeFrom="page">
+                    <wp:posOffset>320675</wp:posOffset>
+                  </wp:positionV>
+                </mc:Fallback>
+              </mc:AlternateContent>
+              <wp:extent cx="914400" cy="283464"/>
+              <wp:effectExtent l="0" t="0" r="1270" b="2540"/>
+              <wp:wrapNone/>
+              <wp:docPr id="47" name="Rectangle 47" title="Document Title"/>
+              <wp:cNvGraphicFramePr/>
+              <a:graphic xmlns:a="http://schemas.openxmlformats.org/drawingml/2006/main">
+                <a:graphicData uri="http://schemas.microsoft.com/office/word/2010/wordprocessingShape">
+                  <wps:wsp>
+                    <wps:cNvSpPr/>
+                    <wps:spPr>
+                      <a:xfrm>
+                        <a:off x="0" y="0"/>
+                        <a:ext cx="914400" cy="283464"/>
+                      </a:xfrm>
+                      <a:prstGeom prst="rect">
+                        <a:avLst/>
+                      </a:prstGeom>
+                      <a:solidFill>
+                        <a:schemeClr val="tx2"/>
+                      </a:solidFill>
+                      <a:ln>
+                        <a:noFill/>
+                      </a:ln>
+                    </wps:spPr>
+                    <wps:style>
+                      <a:lnRef idx="2">
+                        <a:schemeClr val="accent1">
+                          <a:shade val="50000"/>
+                        </a:schemeClr>
+                      </a:lnRef>
+                      <a:fillRef idx="1">
+                        <a:schemeClr val="accent1"/>
+                      </a:fillRef>
+                      <a:effectRef idx="0">
+                        <a:schemeClr val="accent1"/>
+                      </a:effectRef>
+                      <a:fontRef idx="minor">
+                        <a:schemeClr val="lt1"/>
+                      </a:fontRef>
+                    </wps:style>
+                    <wps:txbx>
+                      <w:txbxContent>
+                        <w:sdt>
+                          <w:sdtPr>
+                            <w:alias w:val="Title"/>
+                            <w:tag w:val=""/>
+                            <w:id w:val="-155760336"/>
+                            <w:dataBinding w:prefixMappings="xmlns:ns0='http://purl.org/dc/elements/1.1/' xmlns:ns1='http://schemas.openxmlformats.org/package/2006/metadata/core-properties' " w:xpath="/ns1:coreProperties[1]/ns0:title[1]" w:storeItemID="{6C3C8BC8-F283-45AE-878A-BAB7291924A1}"/>
+                            <w15:appearance w15:val="hidden"/>
+                            <w:text/>
+                          </w:sdtPr>
+                          <w:sdtEndPr/>
+                          <w:sdtContent>
+                            <w:p>
+                              <w:pPr>
+                                <w:pStyle w:val="NoSpacing"/>
+                                <w:jc w:val="center"/>
+                              </w:pPr>
+                              <w:r>
+                                <w:t>&lt;%= person</w:t>
+                              </w:r>
+                              <w:r>
+                                <w:t>.</w:t>
+                              </w:r>
+                              <w:r>
+                                <w:t>reference</w:t>
+                              </w:r>
+                              <w:r>
+                                <w:t xml:space="preserve"> %&gt;</w:t>
+                              </w:r>
+                            </w:p>
+                          </w:sdtContent>
+                        </w:sdt>
+                      </w:txbxContent>
+                    </wps:txbx>
+                    <wps:bodyPr rot="0" spcFirstLastPara="0" vertOverflow="overflow" horzOverflow="overflow" vert="horz" wrap="square" lIns="91440" tIns="0" rIns="91440" bIns="0" numCol="1" spcCol="0" rtlCol="0" fromWordArt="0" anchor="ctr" anchorCtr="0" forceAA="0" compatLnSpc="1">
+                      <a:prstTxWarp prst="textNoShape">
+                        <a:avLst/>
+                      </a:prstTxWarp>
+                      <a:noAutofit/>
+                    </wps:bodyPr>
+                  </wps:wsp>
+                </a:graphicData>
+              </a:graphic>
+              <wp14:sizeRelH relativeFrom="page">
+                <wp14:pctWidth>94100</wp14:pctWidth>
+              </wp14:sizeRelH>
+              <wp14:sizeRelV relativeFrom="margin">
+                <wp14:pctHeight>0</wp14:pctHeight>
+              </wp14:sizeRelV>
+            </wp:anchor>
+          </w:drawing>
+        </mc:Choice>
+        <mc:Fallback>
+          <w:pict>
+            <v:rect w14:anchorId="0E1F22B8" id="Rectangle 47" o:spid="_x0000_s1026" alt="Title: Document Title" style="position:absolute;margin-left:0;margin-top:0;width:1in;height:22.3pt;z-index:251659264;visibility:visible;mso-wrap-style:square;mso-width-percent:941;mso-height-percent:0;mso-top-percent:30;mso-wrap-distance-left:9pt;mso-wrap-distance-top:0;mso-wrap-distance-right:9pt;mso-wrap-distance-bottom:0;mso-position-horizontal:center;mso-position-horizontal-relative:page;mso-position-vertical-relative:page;mso-width-percent:941;mso-height-percent:0;mso-top-percent:30;mso-width-relative:page;mso-height-relative:margin;v-text-anchor:middle" o:gfxdata="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" fillcolor="#44546a [3215]" stroked="f" strokeweight="1pt">
+              <v:textbox inset=",0,,0">
+                <w:txbxContent>
+                  <w:sdt>
+                    <w:sdtPr>
+                      <w:alias w:val="Title"/>
+                      <w:tag w:val=""/>
+                      <w:id w:val="-155760336"/>
+                      <w:dataBinding w:prefixMappings="xmlns:ns0='http://purl.org/dc/elements/1.1/' xmlns:ns1='http://schemas.openxmlformats.org/package/2006/metadata/core-properties' " w:xpath="/ns1:coreProperties[1]/ns0:title[1]" w:storeItemID="{6C3C8BC8-F283-45AE-878A-BAB7291924A1}"/>
+                      <w15:appearance w15:val="hidden"/>
+                      <w:text/>
+                    </w:sdtPr>
+                    <w:sdtEndPr/>
+                    <w:sdtContent>
+                      <w:p>
+                        <w:pPr>
+                          <w:pStyle w:val="NoSpacing"/>
+                          <w:jc w:val="center"/>
+                        </w:pPr>
+                        <w:r>
+                          <w:t>&lt;%= person</w:t>
+                        </w:r>
+                        <w:r>
+                          <w:t>.</w:t>
+                        </w:r>
+                        <w:r>
+                          <w:t>reference</w:t>
+                        </w:r>
+                        <w:r>
+                          <w:t xml:space="preserve"> %&gt;</w:t>
+                        </w:r>
+                      </w:p>
+                    </w:sdtContent>
+                  </w:sdt>
+                </w:txbxContent>
+              </v:textbox>
+              <w10:wrap anchorx="page" anchory="page"/>
+            </v:rect>
+          </w:pict>
+        </mc:Fallback>
+      </mc:AlternateContent>
+    </w:r>
+  </w:p>
+  <w:p>
+    <w:pPr>
+      <w:pStyle w:val="Header"/>
+    </w:pPr>
+  </w:p>
+</w:hdr>
+</file>
+
+<file path=word/header3.xml><?xml version="1.0" encoding="utf-8"?>
+<w:hdr xmlns:wpc="http://schemas.microsoft.com/office/word/2010/wordprocessingCanvas" xmlns:cx="http://schemas.microsoft.com/office/drawing/2014/chartex" xmlns:cx1="http://schemas.microsoft.com/office/drawing/2015/9/8/chartex" xmlns:cx2="http://schemas.microsoft.com/office/drawing/2015/10/21/chartex" xmlns:cx3="http://schemas.microsoft.com/office/drawing/2016/5/9/chartex" xmlns:cx4="http://schemas.microsoft.com/office/drawing/2016/5/10/chartex" xmlns:cx5="http://schemas.microsoft.com/office/drawing/2016/5/11/chartex" xmlns:cx6="http://schemas.microsoft.com/office/drawing/2016/5/12/chartex" xmlns:cx7="http://schemas.microsoft.com/office/drawing/2016/5/13/chartex" xmlns:cx8="http://schemas.microsoft.com/office/drawing/2016/5/14/chartex" xmlns:mc="http://schemas.openxmlformats.org/markup-compatibility/2006" xmlns:aink="http://schemas.microsoft.com/office/drawing/2016/ink" xmlns:am3d="http://schemas.microsoft.com/office/drawing/2017/model3d" xmlns:o="urn:schemas-microsoft-com:office:office" xmlns:r="http://schemas.openxmlformats.org/officeDocument/2006/relationships" xmlns:m="http://schemas.openxmlformats.org/officeDocument/2006/math" xmlns:v="urn:schemas-microsoft-com:vml" xmlns:wp14="http://schemas.microsoft.com/office/word/2010/wordprocessingDrawing" xmlns:wp="http://schemas.openxmlformats.org/drawingml/2006/wordprocessingDrawing" xmlns:w10="urn:schemas-microsoft-com:office:word" xmlns:w="http://schemas.openxmlformats.org/wordprocessingml/2006/main" xmlns:w14="http://schemas.microsoft.com/office/word/2010/wordml" xmlns:w15="http://schemas.microsoft.com/office/word/2012/wordml" xmlns:w16cid="http://schemas.microsoft.com/office/word/2016/wordml/cid" xmlns:w16se="http://schemas.microsoft.com/office/word/2015/wordml/symex" xmlns:wpg="http://schemas.microsoft.com/office/word/2010/wordprocessingGroup" xmlns:wpi="http://schemas.microsoft.com/office/word/2010/wordprocessingInk" xmlns:wne="http://schemas.microsoft.com/office/word/2006/wordml" xmlns:wps="http://schemas.microsoft.com/office/word/2010/wordprocessingShape" mc:Ignorable="w14 w15 w16se w16cid wp14">
+  <w:p>
+    <w:pPr>
+      <w:pStyle w:val="Header"/>
+    </w:pPr>
+  </w:p>
+</w:hdr>
+</file>
+
 <file path=word/styles.xml><?xml version="1.0" encoding="utf-8"?>
-<w:styles xmlns:mc="http://schemas.openxmlformats.org/markup-compatibility/2006" xmlns:r="http://schemas.openxmlformats.org/officeDocument/2006/relationships" xmlns:w="http://schemas.openxmlformats.org/wordprocessingml/2006/main" xmlns:w14="http://schemas.microsoft.com/office/word/2010/wordml" xmlns:w15="http://schemas.microsoft.com/office/word/2012/wordml" mc:Ignorable="w14 w15">
+<w:styles xmlns:mc="http://schemas.openxmlformats.org/markup-compatibility/2006" xmlns:r="http://schemas.openxmlformats.org/officeDocument/2006/relationships" xmlns:w="http://schemas.openxmlformats.org/wordprocessingml/2006/main" xmlns:w14="http://schemas.microsoft.com/office/word/2010/wordml" xmlns:w15="http://schemas.microsoft.com/office/word/2012/wordml" xmlns:w16cid="http://schemas.microsoft.com/office/word/2016/wordml/cid" xmlns:w16se="http://schemas.microsoft.com/office/word/2015/wordml/symex" mc:Ignorable="w14 w15 w16se w16cid">
   <w:docDefaults>
     <w:rPrDefault>
       <w:rPr>
@@ -102,7 +934,7 @@
     </w:rPrDefault>
     <w:pPrDefault/>
   </w:docDefaults>
-  <w:latentStyles w:defLockedState="0" w:defUIPriority="99" w:defSemiHidden="0" w:defUnhideWhenUsed="0" w:defQFormat="0" w:count="382">
+  <w:latentStyles w:defLockedState="0" w:defUIPriority="99" w:defSemiHidden="0" w:defUnhideWhenUsed="0" w:defQFormat="0" w:count="375">
     <w:lsdException w:name="Normal" w:uiPriority="0" w:qFormat="1"/>
     <w:lsdException w:name="heading 1" w:uiPriority="9" w:qFormat="1"/>
     <w:lsdException w:name="heading 2" w:semiHidden="1" w:uiPriority="9" w:unhideWhenUsed="1" w:qFormat="1"/>
@@ -259,15 +1091,6 @@
     <w:lsdException w:name="Balloon Text" w:semiHidden="1" w:unhideWhenUsed="1"/>
     <w:lsdException w:name="Table Grid" w:uiPriority="39"/>
     <w:lsdException w:name="Table Theme" w:semiHidden="1" w:unhideWhenUsed="1"/>
-    <w:lsdException w:name="Note Level 1" w:semiHidden="1" w:unhideWhenUsed="1"/>
-    <w:lsdException w:name="Note Level 2" w:semiHidden="1" w:unhideWhenUsed="1"/>
-    <w:lsdException w:name="Note Level 3" w:semiHidden="1" w:unhideWhenUsed="1"/>
-    <w:lsdException w:name="Note Level 4" w:semiHidden="1" w:unhideWhenUsed="1"/>
-    <w:lsdException w:name="Note Level 5" w:semiHidden="1" w:unhideWhenUsed="1"/>
-    <w:lsdException w:name="Note Level 6" w:semiHidden="1" w:unhideWhenUsed="1"/>
-    <w:lsdException w:name="Note Level 7" w:semiHidden="1" w:unhideWhenUsed="1"/>
-    <w:lsdException w:name="Note Level 8" w:semiHidden="1" w:unhideWhenUsed="1"/>
-    <w:lsdException w:name="Note Level 9" w:semiHidden="1" w:unhideWhenUsed="1"/>
     <w:lsdException w:name="Placeholder Text" w:semiHidden="1"/>
     <w:lsdException w:name="No Spacing" w:uiPriority="1" w:qFormat="1"/>
     <w:lsdException w:name="Light Shading" w:uiPriority="60"/>
@@ -516,6 +1339,60 @@
     <w:uiPriority w:val="99"/>
     <w:semiHidden/>
     <w:unhideWhenUsed/>
+  </w:style>
+  <w:style w:type="paragraph" w:styleId="Header">
+    <w:name w:val="header"/>
+    <w:basedOn w:val="Normal"/>
+    <w:link w:val="HeaderChar"/>
+    <w:uiPriority w:val="99"/>
+    <w:unhideWhenUsed/>
+    <w:rsid w:val="003A0C13"/>
+    <w:pPr>
+      <w:tabs>
+        <w:tab w:val="center" w:pos="4513"/>
+        <w:tab w:val="right" w:pos="9026"/>
+      </w:tabs>
+    </w:pPr>
+  </w:style>
+  <w:style w:type="character" w:customStyle="1" w:styleId="HeaderChar">
+    <w:name w:val="Header Char"/>
+    <w:basedOn w:val="DefaultParagraphFont"/>
+    <w:link w:val="Header"/>
+    <w:uiPriority w:val="99"/>
+    <w:rsid w:val="003A0C13"/>
+  </w:style>
+  <w:style w:type="paragraph" w:styleId="Footer">
+    <w:name w:val="footer"/>
+    <w:basedOn w:val="Normal"/>
+    <w:link w:val="FooterChar"/>
+    <w:uiPriority w:val="99"/>
+    <w:unhideWhenUsed/>
+    <w:rsid w:val="003A0C13"/>
+    <w:pPr>
+      <w:tabs>
+        <w:tab w:val="center" w:pos="4513"/>
+        <w:tab w:val="right" w:pos="9026"/>
+      </w:tabs>
+    </w:pPr>
+  </w:style>
+  <w:style w:type="character" w:customStyle="1" w:styleId="FooterChar">
+    <w:name w:val="Footer Char"/>
+    <w:basedOn w:val="DefaultParagraphFont"/>
+    <w:link w:val="Footer"/>
+    <w:uiPriority w:val="99"/>
+    <w:rsid w:val="003A0C13"/>
+  </w:style>
+  <w:style w:type="paragraph" w:styleId="NoSpacing">
+    <w:name w:val="No Spacing"/>
+    <w:uiPriority w:val="1"/>
+    <w:qFormat/>
+    <w:rsid w:val="003A0C13"/>
+    <w:rPr>
+      <w:rFonts w:eastAsiaTheme="minorEastAsia"/>
+      <w:sz w:val="22"/>
+      <w:szCs w:val="22"/>
+      <w:lang w:val="en-US" w:eastAsia="zh-CN"/>
+    </w:rPr>
   </w:style>
 </w:styles>
 </file>

</xml_diff>